<commit_message>
trying to fix x ticks
</commit_message>
<xml_diff>
--- a/captainsLog.docx
+++ b/captainsLog.docx
@@ -181,7 +181,15 @@
       </w:r>
       <w:proofErr w:type="spellEnd"/>
       <w:r>
-        <w:t xml:space="preserve"> for charts instead of react-chartjs-2 and its WAY BETTER! Definitely going to use this from now on.</w:t>
+        <w:t xml:space="preserve"> for charts instead of react-chartjs-2 and its WAY BETTER! </w:t>
+      </w:r>
+      <w:proofErr w:type="gramStart"/>
+      <w:r>
+        <w:t>Definitely going</w:t>
+      </w:r>
+      <w:proofErr w:type="gramEnd"/>
+      <w:r>
+        <w:t xml:space="preserve"> to use this from now on.</w:t>
       </w:r>
     </w:p>
     <w:p/>
@@ -337,6 +345,17 @@
     </w:p>
     <w:p/>
     <w:p>
+      <w:r>
+        <w:t>11-3-19</w:t>
+      </w:r>
+    </w:p>
+    <w:p>
+      <w:r>
+        <w:t xml:space="preserve">Can’t figure out a great way to make the x ticks look good, so I’m removing the x ticks and just adding labels to the chart. </w:t>
+      </w:r>
+    </w:p>
+    <w:p/>
+    <w:p>
       <w:pPr>
         <w:rPr>
           <w:u w:val="single"/>
@@ -351,6 +370,19 @@
     </w:p>
     <w:p>
       <w:r>
+        <w:t xml:space="preserve">Create </w:t>
+      </w:r>
+      <w:proofErr w:type="spellStart"/>
+      <w:r>
+        <w:t>github</w:t>
+      </w:r>
+      <w:proofErr w:type="spellEnd"/>
+      <w:r>
+        <w:t xml:space="preserve"> repo.</w:t>
+      </w:r>
+    </w:p>
+    <w:p>
+      <w:r>
         <w:t>Alpha Vantage</w:t>
       </w:r>
       <w:r>
@@ -380,12 +412,17 @@
         <w:t xml:space="preserve">queries stock data and saves it to a json file which will later be accessed in </w:t>
       </w:r>
       <w:proofErr w:type="spellStart"/>
+      <w:proofErr w:type="gramStart"/>
       <w:r>
         <w:t>componentDidMount</w:t>
       </w:r>
       <w:proofErr w:type="spellEnd"/>
       <w:r>
-        <w:t>() of main component and loaded into data state.</w:t>
+        <w:t>(</w:t>
+      </w:r>
+      <w:proofErr w:type="gramEnd"/>
+      <w:r>
+        <w:t>) of main component and loaded into data state.</w:t>
       </w:r>
     </w:p>
     <w:p>
@@ -414,7 +451,22 @@
         <w:t xml:space="preserve"> moving averages; perhaps 20,50,100,200.</w:t>
       </w:r>
     </w:p>
-    <w:p>
+    <w:p/>
+    <w:p>
+      <w:r>
+        <w:t>Adding markers to chart:</w:t>
+      </w:r>
+      <w:r>
+        <w:t xml:space="preserve"> </w:t>
+      </w:r>
+      <w:hyperlink r:id="rId7" w:history="1">
+        <w:r>
+          <w:rPr>
+            <w:rStyle w:val="Hyperlink"/>
+          </w:rPr>
+          <w:t>https://nivo.rocks/storybook/?path=/story/line--adding-markers</w:t>
+        </w:r>
+      </w:hyperlink>
       <w:bookmarkStart w:id="0" w:name="_GoBack"/>
       <w:bookmarkEnd w:id="0"/>
     </w:p>
@@ -425,7 +477,7 @@
       <w:r>
         <w:t xml:space="preserve"> </w:t>
       </w:r>
-      <w:hyperlink r:id="rId7" w:history="1">
+      <w:hyperlink r:id="rId8" w:history="1">
         <w:r>
           <w:rPr>
             <w:rStyle w:val="Hyperlink"/>
@@ -443,7 +495,7 @@
       <w:r>
         <w:t xml:space="preserve">Maybe a useful project: </w:t>
       </w:r>
-      <w:hyperlink r:id="rId8" w:history="1">
+      <w:hyperlink r:id="rId9" w:history="1">
         <w:r>
           <w:rPr>
             <w:rStyle w:val="Hyperlink"/>
@@ -451,6 +503,13 @@
           <w:t>https://github.com/zackurben/alphavantage</w:t>
         </w:r>
       </w:hyperlink>
+    </w:p>
+    <w:p>
+      <w:pPr>
+        <w:rPr>
+          <w:rStyle w:val="Hyperlink"/>
+        </w:rPr>
+      </w:pPr>
     </w:p>
     <w:p/>
     <w:p>

</xml_diff>